<commit_message>
Update for addition of message entity to schema
</commit_message>
<xml_diff>
--- a/466GroupProjectRelationalSchema.docx
+++ b/466GroupProjectRelationalSchema.docx
@@ -406,6 +406,58 @@
           <w:szCs w:val="17"/>
         </w:rPr>
       </w:pPr>
+      <w:r>
+        <w:rPr>
+          <w:sz w:val="17"/>
+          <w:szCs w:val="17"/>
+        </w:rPr>
+        <w:t>Message(</w:t>
+      </w:r>
+      <w:r>
+        <w:rPr>
+          <w:sz w:val="17"/>
+          <w:szCs w:val="17"/>
+          <w:u w:val="single"/>
+        </w:rPr>
+        <w:t>MessageID</w:t>
+      </w:r>
+      <w:r>
+        <w:rPr>
+          <w:sz w:val="17"/>
+          <w:szCs w:val="17"/>
+        </w:rPr>
+        <w:t xml:space="preserve">, </w:t>
+      </w:r>
+      <w:r>
+        <w:rPr>
+          <w:sz w:val="17"/>
+          <w:szCs w:val="17"/>
+        </w:rPr>
+        <w:t xml:space="preserve">EmployeeID(FK), </w:t>
+      </w:r>
+      <w:r>
+        <w:rPr>
+          <w:sz w:val="17"/>
+          <w:szCs w:val="17"/>
+        </w:rPr>
+        <w:t xml:space="preserve">CustomerID(FK), OrderID(FK), </w:t>
+      </w:r>
+      <w:r>
+        <w:rPr>
+          <w:sz w:val="17"/>
+          <w:szCs w:val="17"/>
+        </w:rPr>
+        <w:t>MessageText, SentAt, SentBy)</w:t>
+      </w:r>
+    </w:p>
+    <w:p>
+      <w:pPr>
+        <w:spacing w:line="240" w:lineRule="auto"/>
+        <w:rPr>
+          <w:sz w:val="17"/>
+          <w:szCs w:val="17"/>
+        </w:rPr>
+      </w:pPr>
     </w:p>
     <w:p>
       <w:pPr>
@@ -549,6 +601,180 @@
           <w:szCs w:val="17"/>
         </w:rPr>
       </w:pPr>
+      <w:r>
+        <w:rPr>
+          <w:sz w:val="17"/>
+          <w:szCs w:val="17"/>
+        </w:rPr>
+        <w:t>Message(</w:t>
+      </w:r>
+      <w:r>
+        <w:rPr>
+          <w:sz w:val="17"/>
+          <w:szCs w:val="17"/>
+        </w:rPr>
+        <w:t>Employee</w:t>
+      </w:r>
+      <w:r>
+        <w:rPr>
+          <w:sz w:val="17"/>
+          <w:szCs w:val="17"/>
+        </w:rPr>
+        <w:t>ID)</w:t>
+      </w:r>
+      <w:r>
+        <w:rPr>
+          <w:sz w:val="17"/>
+          <w:szCs w:val="17"/>
+        </w:rPr>
+        <w:t xml:space="preserve"> </w:t>
+      </w:r>
+      <w:r>
+        <w:rPr>
+          <w:sz w:val="17"/>
+          <w:szCs w:val="17"/>
+        </w:rPr>
+        <w:t>→</w:t>
+      </w:r>
+      <w:r>
+        <w:rPr>
+          <w:sz w:val="17"/>
+          <w:szCs w:val="17"/>
+        </w:rPr>
+        <w:t xml:space="preserve"> </w:t>
+      </w:r>
+      <w:r>
+        <w:rPr>
+          <w:sz w:val="17"/>
+          <w:szCs w:val="17"/>
+        </w:rPr>
+        <w:t>Employee</w:t>
+      </w:r>
+      <w:r>
+        <w:rPr>
+          <w:sz w:val="17"/>
+          <w:szCs w:val="17"/>
+        </w:rPr>
+        <w:t>(</w:t>
+      </w:r>
+      <w:r>
+        <w:rPr>
+          <w:sz w:val="17"/>
+          <w:szCs w:val="17"/>
+        </w:rPr>
+        <w:t>Employee</w:t>
+      </w:r>
+      <w:r>
+        <w:rPr>
+          <w:sz w:val="17"/>
+          <w:szCs w:val="17"/>
+        </w:rPr>
+        <w:t>ID)</w:t>
+      </w:r>
+    </w:p>
+    <w:p>
+      <w:pPr>
+        <w:spacing w:line="240" w:lineRule="auto"/>
+        <w:rPr>
+          <w:sz w:val="17"/>
+          <w:szCs w:val="17"/>
+        </w:rPr>
+      </w:pPr>
+      <w:r>
+        <w:rPr>
+          <w:sz w:val="17"/>
+          <w:szCs w:val="17"/>
+        </w:rPr>
+        <w:t>Message(</w:t>
+      </w:r>
+      <w:r>
+        <w:rPr>
+          <w:sz w:val="17"/>
+          <w:szCs w:val="17"/>
+        </w:rPr>
+        <w:t>Order</w:t>
+      </w:r>
+      <w:r>
+        <w:rPr>
+          <w:sz w:val="17"/>
+          <w:szCs w:val="17"/>
+        </w:rPr>
+        <w:t>ID)</w:t>
+      </w:r>
+      <w:r>
+        <w:rPr>
+          <w:sz w:val="17"/>
+          <w:szCs w:val="17"/>
+        </w:rPr>
+        <w:t xml:space="preserve"> </w:t>
+      </w:r>
+      <w:r>
+        <w:rPr>
+          <w:sz w:val="17"/>
+          <w:szCs w:val="17"/>
+        </w:rPr>
+        <w:t>→</w:t>
+      </w:r>
+      <w:r>
+        <w:rPr>
+          <w:sz w:val="17"/>
+          <w:szCs w:val="17"/>
+        </w:rPr>
+        <w:t xml:space="preserve"> </w:t>
+      </w:r>
+      <w:r>
+        <w:rPr>
+          <w:sz w:val="17"/>
+          <w:szCs w:val="17"/>
+        </w:rPr>
+        <w:t>Order(OrderID)</w:t>
+      </w:r>
+    </w:p>
+    <w:p>
+      <w:pPr>
+        <w:spacing w:line="240" w:lineRule="auto"/>
+        <w:rPr>
+          <w:sz w:val="17"/>
+          <w:szCs w:val="17"/>
+        </w:rPr>
+      </w:pPr>
+      <w:r>
+        <w:rPr>
+          <w:sz w:val="17"/>
+          <w:szCs w:val="17"/>
+        </w:rPr>
+        <w:t>Message(CustomerID)</w:t>
+      </w:r>
+      <w:r>
+        <w:rPr>
+          <w:sz w:val="17"/>
+          <w:szCs w:val="17"/>
+        </w:rPr>
+        <w:t xml:space="preserve"> </w:t>
+      </w:r>
+      <w:r>
+        <w:rPr>
+          <w:sz w:val="17"/>
+          <w:szCs w:val="17"/>
+        </w:rPr>
+        <w:t>→</w:t>
+      </w:r>
+      <w:r>
+        <w:rPr>
+          <w:sz w:val="17"/>
+          <w:szCs w:val="17"/>
+        </w:rPr>
+        <w:t xml:space="preserve"> Customer(CustomerID)</w:t>
+      </w:r>
+    </w:p>
+    <w:p>
+      <w:pPr>
+        <w:spacing w:line="240" w:lineRule="auto"/>
+        <w:rPr>
+          <w:sz w:val="17"/>
+          <w:szCs w:val="17"/>
+        </w:rPr>
+      </w:pPr>
     </w:p>
     <w:p>
       <w:pPr>
@@ -567,25 +793,7 @@
           <w:sz w:val="17"/>
           <w:szCs w:val="17"/>
         </w:rPr>
-        <w:t>COMPOSITE</w:t>
-      </w:r>
-      <w:r>
-        <w:rPr>
-          <w:b/>
-          <w:bCs/>
-          <w:sz w:val="17"/>
-          <w:szCs w:val="17"/>
-        </w:rPr>
-        <w:t xml:space="preserve"> KE</w:t>
-      </w:r>
-      <w:r>
-        <w:rPr>
-          <w:b/>
-          <w:bCs/>
-          <w:sz w:val="17"/>
-          <w:szCs w:val="17"/>
-        </w:rPr>
-        <w:t>YS</w:t>
+        <w:t>COMPOSITE KEYS</w:t>
       </w:r>
     </w:p>
     <w:p>
@@ -1078,7 +1286,7 @@
   <w:style w:type="paragraph" w:default="1" w:styleId="Normal">
     <w:name w:val="Normal"/>
     <w:qFormat/>
-    <w:rsid w:val="00DD76D8"/>
+    <w:rsid w:val="002C7395"/>
   </w:style>
   <w:style w:type="paragraph" w:styleId="Heading1">
     <w:name w:val="heading 1"/>

</xml_diff>